<commit_message>
Added the header to the test plan
</commit_message>
<xml_diff>
--- a/TestPlan.docx
+++ b/TestPlan.docx
@@ -90,10 +90,26 @@
         </w:numPr>
       </w:pPr>
       <w:r>
-        <w:t xml:space="preserve">Tested our floating point conversion function (atodbl) by comparing </w:t>
-      </w:r>
-      <w:r>
-        <w:t xml:space="preserve">various outputs to the return value of atof. </w:t>
+        <w:t>Tested our floating point conversion function (</w:t>
+      </w:r>
+      <w:proofErr w:type="spellStart"/>
+      <w:r>
+        <w:t>atodbl</w:t>
+      </w:r>
+      <w:proofErr w:type="spellEnd"/>
+      <w:r>
+        <w:t xml:space="preserve">) by comparing </w:t>
+      </w:r>
+      <w:r>
+        <w:t xml:space="preserve">various outputs to the return value of </w:t>
+      </w:r>
+      <w:proofErr w:type="spellStart"/>
+      <w:r>
+        <w:t>atof</w:t>
+      </w:r>
+      <w:proofErr w:type="spellEnd"/>
+      <w:r>
+        <w:t xml:space="preserve">. </w:t>
       </w:r>
     </w:p>
     <w:p>
@@ -116,13 +132,17 @@
       <w:r>
         <w:t xml:space="preserve">, rather than manually running in in command line. </w:t>
       </w:r>
-      <w:bookmarkStart w:id="0" w:name="_GoBack"/>
-      <w:bookmarkEnd w:id="0"/>
       <w:r>
         <w:t xml:space="preserve"> </w:t>
       </w:r>
     </w:p>
     <w:sectPr>
+      <w:headerReference w:type="even" r:id="rId7"/>
+      <w:headerReference w:type="default" r:id="rId8"/>
+      <w:footerReference w:type="even" r:id="rId9"/>
+      <w:footerReference w:type="default" r:id="rId10"/>
+      <w:headerReference w:type="first" r:id="rId11"/>
+      <w:footerReference w:type="first" r:id="rId12"/>
       <w:pgSz w:w="12240" w:h="15840"/>
       <w:pgMar w:top="1440" w:right="1440" w:bottom="1440" w:left="1440" w:header="720" w:footer="720" w:gutter="0"/>
       <w:cols w:space="720"/>
@@ -130,6 +150,162 @@
     </w:sectPr>
   </w:body>
 </w:document>
+</file>
+
+<file path=word/endnotes.xml><?xml version="1.0" encoding="utf-8"?>
+<w:endnotes xmlns:wpc="http://schemas.microsoft.com/office/word/2010/wordprocessingCanvas" xmlns:mc="http://schemas.openxmlformats.org/markup-compatibility/2006" xmlns:o="urn:schemas-microsoft-com:office:office" xmlns:r="http://schemas.openxmlformats.org/officeDocument/2006/relationships" xmlns:m="http://schemas.openxmlformats.org/officeDocument/2006/math" xmlns:v="urn:schemas-microsoft-com:vml" xmlns:wp14="http://schemas.microsoft.com/office/word/2010/wordprocessingDrawing" xmlns:wp="http://schemas.openxmlformats.org/drawingml/2006/wordprocessingDrawing" xmlns:w10="urn:schemas-microsoft-com:office:word" xmlns:w="http://schemas.openxmlformats.org/wordprocessingml/2006/main" xmlns:w14="http://schemas.microsoft.com/office/word/2010/wordml" xmlns:w15="http://schemas.microsoft.com/office/word/2012/wordml" xmlns:wpg="http://schemas.microsoft.com/office/word/2010/wordprocessingGroup" xmlns:wpi="http://schemas.microsoft.com/office/word/2010/wordprocessingInk" xmlns:wne="http://schemas.microsoft.com/office/word/2006/wordml" xmlns:wps="http://schemas.microsoft.com/office/word/2010/wordprocessingShape" mc:Ignorable="w14 w15 wp14">
+  <w:endnote w:type="separator" w:id="-1">
+    <w:p>
+      <w:pPr>
+        <w:spacing w:after="0" w:line="240" w:lineRule="auto"/>
+      </w:pPr>
+      <w:r>
+        <w:separator/>
+      </w:r>
+    </w:p>
+  </w:endnote>
+  <w:endnote w:type="continuationSeparator" w:id="0">
+    <w:p>
+      <w:pPr>
+        <w:spacing w:after="0" w:line="240" w:lineRule="auto"/>
+      </w:pPr>
+      <w:r>
+        <w:continuationSeparator/>
+      </w:r>
+    </w:p>
+  </w:endnote>
+</w:endnotes>
+</file>
+
+<file path=word/footer1.xml><?xml version="1.0" encoding="utf-8"?>
+<w:ftr xmlns:wpc="http://schemas.microsoft.com/office/word/2010/wordprocessingCanvas" xmlns:mc="http://schemas.openxmlformats.org/markup-compatibility/2006" xmlns:o="urn:schemas-microsoft-com:office:office" xmlns:r="http://schemas.openxmlformats.org/officeDocument/2006/relationships" xmlns:m="http://schemas.openxmlformats.org/officeDocument/2006/math" xmlns:v="urn:schemas-microsoft-com:vml" xmlns:wp14="http://schemas.microsoft.com/office/word/2010/wordprocessingDrawing" xmlns:wp="http://schemas.openxmlformats.org/drawingml/2006/wordprocessingDrawing" xmlns:w10="urn:schemas-microsoft-com:office:word" xmlns:w="http://schemas.openxmlformats.org/wordprocessingml/2006/main" xmlns:w14="http://schemas.microsoft.com/office/word/2010/wordml" xmlns:w15="http://schemas.microsoft.com/office/word/2012/wordml" xmlns:wpg="http://schemas.microsoft.com/office/word/2010/wordprocessingGroup" xmlns:wpi="http://schemas.microsoft.com/office/word/2010/wordprocessingInk" xmlns:wne="http://schemas.microsoft.com/office/word/2006/wordml" xmlns:wps="http://schemas.microsoft.com/office/word/2010/wordprocessingShape" mc:Ignorable="w14 w15 wp14">
+  <w:p>
+    <w:pPr>
+      <w:pStyle w:val="Footer"/>
+    </w:pPr>
+  </w:p>
+</w:ftr>
+</file>
+
+<file path=word/footer2.xml><?xml version="1.0" encoding="utf-8"?>
+<w:ftr xmlns:wpc="http://schemas.microsoft.com/office/word/2010/wordprocessingCanvas" xmlns:mc="http://schemas.openxmlformats.org/markup-compatibility/2006" xmlns:o="urn:schemas-microsoft-com:office:office" xmlns:r="http://schemas.openxmlformats.org/officeDocument/2006/relationships" xmlns:m="http://schemas.openxmlformats.org/officeDocument/2006/math" xmlns:v="urn:schemas-microsoft-com:vml" xmlns:wp14="http://schemas.microsoft.com/office/word/2010/wordprocessingDrawing" xmlns:wp="http://schemas.openxmlformats.org/drawingml/2006/wordprocessingDrawing" xmlns:w10="urn:schemas-microsoft-com:office:word" xmlns:w="http://schemas.openxmlformats.org/wordprocessingml/2006/main" xmlns:w14="http://schemas.microsoft.com/office/word/2010/wordml" xmlns:w15="http://schemas.microsoft.com/office/word/2012/wordml" xmlns:wpg="http://schemas.microsoft.com/office/word/2010/wordprocessingGroup" xmlns:wpi="http://schemas.microsoft.com/office/word/2010/wordprocessingInk" xmlns:wne="http://schemas.microsoft.com/office/word/2006/wordml" xmlns:wps="http://schemas.microsoft.com/office/word/2010/wordprocessingShape" mc:Ignorable="w14 w15 wp14">
+  <w:p>
+    <w:pPr>
+      <w:pStyle w:val="Footer"/>
+    </w:pPr>
+  </w:p>
+</w:ftr>
+</file>
+
+<file path=word/footer3.xml><?xml version="1.0" encoding="utf-8"?>
+<w:ftr xmlns:wpc="http://schemas.microsoft.com/office/word/2010/wordprocessingCanvas" xmlns:mc="http://schemas.openxmlformats.org/markup-compatibility/2006" xmlns:o="urn:schemas-microsoft-com:office:office" xmlns:r="http://schemas.openxmlformats.org/officeDocument/2006/relationships" xmlns:m="http://schemas.openxmlformats.org/officeDocument/2006/math" xmlns:v="urn:schemas-microsoft-com:vml" xmlns:wp14="http://schemas.microsoft.com/office/word/2010/wordprocessingDrawing" xmlns:wp="http://schemas.openxmlformats.org/drawingml/2006/wordprocessingDrawing" xmlns:w10="urn:schemas-microsoft-com:office:word" xmlns:w="http://schemas.openxmlformats.org/wordprocessingml/2006/main" xmlns:w14="http://schemas.microsoft.com/office/word/2010/wordml" xmlns:w15="http://schemas.microsoft.com/office/word/2012/wordml" xmlns:wpg="http://schemas.microsoft.com/office/word/2010/wordprocessingGroup" xmlns:wpi="http://schemas.microsoft.com/office/word/2010/wordprocessingInk" xmlns:wne="http://schemas.microsoft.com/office/word/2006/wordml" xmlns:wps="http://schemas.microsoft.com/office/word/2010/wordprocessingShape" mc:Ignorable="w14 w15 wp14">
+  <w:p>
+    <w:pPr>
+      <w:pStyle w:val="Footer"/>
+    </w:pPr>
+  </w:p>
+</w:ftr>
+</file>
+
+<file path=word/footnotes.xml><?xml version="1.0" encoding="utf-8"?>
+<w:footnotes xmlns:wpc="http://schemas.microsoft.com/office/word/2010/wordprocessingCanvas" xmlns:mc="http://schemas.openxmlformats.org/markup-compatibility/2006" xmlns:o="urn:schemas-microsoft-com:office:office" xmlns:r="http://schemas.openxmlformats.org/officeDocument/2006/relationships" xmlns:m="http://schemas.openxmlformats.org/officeDocument/2006/math" xmlns:v="urn:schemas-microsoft-com:vml" xmlns:wp14="http://schemas.microsoft.com/office/word/2010/wordprocessingDrawing" xmlns:wp="http://schemas.openxmlformats.org/drawingml/2006/wordprocessingDrawing" xmlns:w10="urn:schemas-microsoft-com:office:word" xmlns:w="http://schemas.openxmlformats.org/wordprocessingml/2006/main" xmlns:w14="http://schemas.microsoft.com/office/word/2010/wordml" xmlns:w15="http://schemas.microsoft.com/office/word/2012/wordml" xmlns:wpg="http://schemas.microsoft.com/office/word/2010/wordprocessingGroup" xmlns:wpi="http://schemas.microsoft.com/office/word/2010/wordprocessingInk" xmlns:wne="http://schemas.microsoft.com/office/word/2006/wordml" xmlns:wps="http://schemas.microsoft.com/office/word/2010/wordprocessingShape" mc:Ignorable="w14 w15 wp14">
+  <w:footnote w:type="separator" w:id="-1">
+    <w:p>
+      <w:pPr>
+        <w:spacing w:after="0" w:line="240" w:lineRule="auto"/>
+      </w:pPr>
+      <w:r>
+        <w:separator/>
+      </w:r>
+    </w:p>
+  </w:footnote>
+  <w:footnote w:type="continuationSeparator" w:id="0">
+    <w:p>
+      <w:pPr>
+        <w:spacing w:after="0" w:line="240" w:lineRule="auto"/>
+      </w:pPr>
+      <w:r>
+        <w:continuationSeparator/>
+      </w:r>
+    </w:p>
+  </w:footnote>
+</w:footnotes>
+</file>
+
+<file path=word/header1.xml><?xml version="1.0" encoding="utf-8"?>
+<w:hdr xmlns:wpc="http://schemas.microsoft.com/office/word/2010/wordprocessingCanvas" xmlns:mc="http://schemas.openxmlformats.org/markup-compatibility/2006" xmlns:o="urn:schemas-microsoft-com:office:office" xmlns:r="http://schemas.openxmlformats.org/officeDocument/2006/relationships" xmlns:m="http://schemas.openxmlformats.org/officeDocument/2006/math" xmlns:v="urn:schemas-microsoft-com:vml" xmlns:wp14="http://schemas.microsoft.com/office/word/2010/wordprocessingDrawing" xmlns:wp="http://schemas.openxmlformats.org/drawingml/2006/wordprocessingDrawing" xmlns:w10="urn:schemas-microsoft-com:office:word" xmlns:w="http://schemas.openxmlformats.org/wordprocessingml/2006/main" xmlns:w14="http://schemas.microsoft.com/office/word/2010/wordml" xmlns:w15="http://schemas.microsoft.com/office/word/2012/wordml" xmlns:wpg="http://schemas.microsoft.com/office/word/2010/wordprocessingGroup" xmlns:wpi="http://schemas.microsoft.com/office/word/2010/wordprocessingInk" xmlns:wne="http://schemas.microsoft.com/office/word/2006/wordml" xmlns:wps="http://schemas.microsoft.com/office/word/2010/wordprocessingShape" mc:Ignorable="w14 w15 wp14">
+  <w:p>
+    <w:pPr>
+      <w:pStyle w:val="Header"/>
+    </w:pPr>
+  </w:p>
+</w:hdr>
+</file>
+
+<file path=word/header2.xml><?xml version="1.0" encoding="utf-8"?>
+<w:hdr xmlns:wpc="http://schemas.microsoft.com/office/word/2010/wordprocessingCanvas" xmlns:mc="http://schemas.openxmlformats.org/markup-compatibility/2006" xmlns:o="urn:schemas-microsoft-com:office:office" xmlns:r="http://schemas.openxmlformats.org/officeDocument/2006/relationships" xmlns:m="http://schemas.openxmlformats.org/officeDocument/2006/math" xmlns:v="urn:schemas-microsoft-com:vml" xmlns:wp14="http://schemas.microsoft.com/office/word/2010/wordprocessingDrawing" xmlns:wp="http://schemas.openxmlformats.org/drawingml/2006/wordprocessingDrawing" xmlns:w10="urn:schemas-microsoft-com:office:word" xmlns:w="http://schemas.openxmlformats.org/wordprocessingml/2006/main" xmlns:w14="http://schemas.microsoft.com/office/word/2010/wordml" xmlns:w15="http://schemas.microsoft.com/office/word/2012/wordml" xmlns:wpg="http://schemas.microsoft.com/office/word/2010/wordprocessingGroup" xmlns:wpi="http://schemas.microsoft.com/office/word/2010/wordprocessingInk" xmlns:wne="http://schemas.microsoft.com/office/word/2006/wordml" xmlns:wps="http://schemas.microsoft.com/office/word/2010/wordprocessingShape" mc:Ignorable="w14 w15 wp14">
+  <w:p>
+    <w:pPr>
+      <w:tabs>
+        <w:tab w:val="right" w:pos="10512"/>
+      </w:tabs>
+      <w:spacing w:after="0" w:line="240" w:lineRule="auto"/>
+      <w:rPr>
+        <w:rFonts w:ascii="Times New Roman" w:eastAsia="Times New Roman" w:hAnsi="Times New Roman" w:cs="Times New Roman"/>
+        <w:sz w:val="24"/>
+        <w:szCs w:val="24"/>
+      </w:rPr>
+    </w:pPr>
+    <w:r>
+      <w:rPr>
+        <w:rFonts w:ascii="Times New Roman" w:eastAsia="Times New Roman" w:hAnsi="Times New Roman" w:cs="Times New Roman"/>
+        <w:sz w:val="24"/>
+        <w:szCs w:val="24"/>
+      </w:rPr>
+      <w:t xml:space="preserve">Thom Palmer 040-713-234 </w:t>
+    </w:r>
+    <w:r>
+      <w:rPr>
+        <w:rFonts w:ascii="Times New Roman" w:eastAsia="Times New Roman" w:hAnsi="Times New Roman" w:cs="Times New Roman"/>
+        <w:sz w:val="24"/>
+        <w:szCs w:val="24"/>
+      </w:rPr>
+      <w:tab/>
+      <w:t xml:space="preserve"> Chris Whitten 040-611-350</w:t>
+    </w:r>
+  </w:p>
+  <w:p>
+    <w:pPr>
+      <w:tabs>
+        <w:tab w:val="center" w:pos="4320"/>
+        <w:tab w:val="right" w:pos="8640"/>
+      </w:tabs>
+      <w:spacing w:after="0" w:line="240" w:lineRule="auto"/>
+      <w:rPr>
+        <w:rFonts w:ascii="Times New Roman" w:eastAsia="Times New Roman" w:hAnsi="Times New Roman" w:cs="Times New Roman"/>
+        <w:sz w:val="24"/>
+        <w:szCs w:val="24"/>
+      </w:rPr>
+    </w:pPr>
+  </w:p>
+  <w:p>
+    <w:pPr>
+      <w:pStyle w:val="Header"/>
+    </w:pPr>
+    <w:bookmarkStart w:id="0" w:name="_GoBack"/>
+    <w:bookmarkEnd w:id="0"/>
+  </w:p>
+</w:hdr>
+</file>
+
+<file path=word/header3.xml><?xml version="1.0" encoding="utf-8"?>
+<w:hdr xmlns:wpc="http://schemas.microsoft.com/office/word/2010/wordprocessingCanvas" xmlns:mc="http://schemas.openxmlformats.org/markup-compatibility/2006" xmlns:o="urn:schemas-microsoft-com:office:office" xmlns:r="http://schemas.openxmlformats.org/officeDocument/2006/relationships" xmlns:m="http://schemas.openxmlformats.org/officeDocument/2006/math" xmlns:v="urn:schemas-microsoft-com:vml" xmlns:wp14="http://schemas.microsoft.com/office/word/2010/wordprocessingDrawing" xmlns:wp="http://schemas.openxmlformats.org/drawingml/2006/wordprocessingDrawing" xmlns:w10="urn:schemas-microsoft-com:office:word" xmlns:w="http://schemas.openxmlformats.org/wordprocessingml/2006/main" xmlns:w14="http://schemas.microsoft.com/office/word/2010/wordml" xmlns:w15="http://schemas.microsoft.com/office/word/2012/wordml" xmlns:wpg="http://schemas.microsoft.com/office/word/2010/wordprocessingGroup" xmlns:wpi="http://schemas.microsoft.com/office/word/2010/wordprocessingInk" xmlns:wne="http://schemas.microsoft.com/office/word/2006/wordml" xmlns:wps="http://schemas.microsoft.com/office/word/2010/wordprocessingShape" mc:Ignorable="w14 w15 wp14">
+  <w:p>
+    <w:pPr>
+      <w:pStyle w:val="Header"/>
+    </w:pPr>
+  </w:p>
+</w:hdr>
 </file>
 
 <file path=word/numbering.xml><?xml version="1.0" encoding="utf-8"?>
@@ -661,6 +837,50 @@
       <w:contextualSpacing/>
     </w:pPr>
   </w:style>
+  <w:style w:type="paragraph" w:styleId="Header">
+    <w:name w:val="header"/>
+    <w:basedOn w:val="Normal"/>
+    <w:link w:val="HeaderChar"/>
+    <w:uiPriority w:val="99"/>
+    <w:unhideWhenUsed/>
+    <w:rsid w:val="005C174E"/>
+    <w:pPr>
+      <w:tabs>
+        <w:tab w:val="center" w:pos="4680"/>
+        <w:tab w:val="right" w:pos="9360"/>
+      </w:tabs>
+      <w:spacing w:after="0" w:line="240" w:lineRule="auto"/>
+    </w:pPr>
+  </w:style>
+  <w:style w:type="character" w:customStyle="1" w:styleId="HeaderChar">
+    <w:name w:val="Header Char"/>
+    <w:basedOn w:val="DefaultParagraphFont"/>
+    <w:link w:val="Header"/>
+    <w:uiPriority w:val="99"/>
+    <w:rsid w:val="005C174E"/>
+  </w:style>
+  <w:style w:type="paragraph" w:styleId="Footer">
+    <w:name w:val="footer"/>
+    <w:basedOn w:val="Normal"/>
+    <w:link w:val="FooterChar"/>
+    <w:uiPriority w:val="99"/>
+    <w:unhideWhenUsed/>
+    <w:rsid w:val="005C174E"/>
+    <w:pPr>
+      <w:tabs>
+        <w:tab w:val="center" w:pos="4680"/>
+        <w:tab w:val="right" w:pos="9360"/>
+      </w:tabs>
+      <w:spacing w:after="0" w:line="240" w:lineRule="auto"/>
+    </w:pPr>
+  </w:style>
+  <w:style w:type="character" w:customStyle="1" w:styleId="FooterChar">
+    <w:name w:val="Footer Char"/>
+    <w:basedOn w:val="DefaultParagraphFont"/>
+    <w:link w:val="Footer"/>
+    <w:uiPriority w:val="99"/>
+    <w:rsid w:val="005C174E"/>
+  </w:style>
 </w:styles>
 </file>
 

</xml_diff>

<commit_message>
Edited the test plan slightly
</commit_message>
<xml_diff>
--- a/TestPlan.docx
+++ b/TestPlan.docx
@@ -24,7 +24,16 @@
         </w:numPr>
       </w:pPr>
       <w:r>
-        <w:t xml:space="preserve">I began testing with your standard test files ensuring my output was identical to the required output. </w:t>
+        <w:t xml:space="preserve">Tested </w:t>
+      </w:r>
+      <w:r>
+        <w:t xml:space="preserve">with your standard test files ensuring </w:t>
+      </w:r>
+      <w:r>
+        <w:t>our</w:t>
+      </w:r>
+      <w:r>
+        <w:t xml:space="preserve"> output was identical to the required output. </w:t>
       </w:r>
     </w:p>
     <w:p>
@@ -36,7 +45,26 @@
         </w:numPr>
       </w:pPr>
       <w:r>
-        <w:t xml:space="preserve">Output line count for standard test files ensuring the line number was correct. </w:t>
+        <w:t>Output line count for standard test files ensuring the line number was correct</w:t>
+      </w:r>
+      <w:r>
+        <w:t xml:space="preserve"> by adding </w:t>
+      </w:r>
+      <w:proofErr w:type="spellStart"/>
+      <w:proofErr w:type="gramStart"/>
+      <w:r>
+        <w:t>printf</w:t>
+      </w:r>
+      <w:proofErr w:type="spellEnd"/>
+      <w:r>
+        <w:t>(</w:t>
+      </w:r>
+      <w:proofErr w:type="gramEnd"/>
+      <w:r>
+        <w:t>“%d”, line ) before the end of the main</w:t>
+      </w:r>
+      <w:r>
+        <w:t xml:space="preserve">. </w:t>
       </w:r>
     </w:p>
     <w:p>
@@ -132,8 +160,25 @@
       <w:r>
         <w:t xml:space="preserve">, rather than manually running in in command line. </w:t>
       </w:r>
-      <w:r>
-        <w:t xml:space="preserve"> </w:t>
+    </w:p>
+    <w:p>
+      <w:pPr>
+        <w:pStyle w:val="ListParagraph"/>
+        <w:numPr>
+          <w:ilvl w:val="0"/>
+          <w:numId w:val="1"/>
+        </w:numPr>
+      </w:pPr>
+      <w:r>
+        <w:t>All of our expected outputs are wri</w:t>
+      </w:r>
+      <w:r>
+        <w:t>tten as comments in our test file</w:t>
+      </w:r>
+      <w:bookmarkStart w:id="0" w:name="_GoBack"/>
+      <w:bookmarkEnd w:id="0"/>
+      <w:r>
+        <w:t>s.</w:t>
       </w:r>
     </w:p>
     <w:sectPr>
@@ -292,8 +337,6 @@
     <w:pPr>
       <w:pStyle w:val="Header"/>
     </w:pPr>
-    <w:bookmarkStart w:id="0" w:name="_GoBack"/>
-    <w:bookmarkEnd w:id="0"/>
   </w:p>
 </w:hdr>
 </file>
@@ -881,6 +924,36 @@
     <w:uiPriority w:val="99"/>
     <w:rsid w:val="005C174E"/>
   </w:style>
+  <w:style w:type="paragraph" w:styleId="BalloonText">
+    <w:name w:val="Balloon Text"/>
+    <w:basedOn w:val="Normal"/>
+    <w:link w:val="BalloonTextChar"/>
+    <w:uiPriority w:val="99"/>
+    <w:semiHidden/>
+    <w:unhideWhenUsed/>
+    <w:rsid w:val="003A6E29"/>
+    <w:pPr>
+      <w:spacing w:after="0" w:line="240" w:lineRule="auto"/>
+    </w:pPr>
+    <w:rPr>
+      <w:rFonts w:ascii="Segoe UI" w:hAnsi="Segoe UI" w:cs="Segoe UI"/>
+      <w:sz w:val="18"/>
+      <w:szCs w:val="18"/>
+    </w:rPr>
+  </w:style>
+  <w:style w:type="character" w:customStyle="1" w:styleId="BalloonTextChar">
+    <w:name w:val="Balloon Text Char"/>
+    <w:basedOn w:val="DefaultParagraphFont"/>
+    <w:link w:val="BalloonText"/>
+    <w:uiPriority w:val="99"/>
+    <w:semiHidden/>
+    <w:rsid w:val="003A6E29"/>
+    <w:rPr>
+      <w:rFonts w:ascii="Segoe UI" w:hAnsi="Segoe UI" w:cs="Segoe UI"/>
+      <w:sz w:val="18"/>
+      <w:szCs w:val="18"/>
+    </w:rPr>
+  </w:style>
 </w:styles>
 </file>
 

</xml_diff>